<commit_message>
updated design with new keys
</commit_message>
<xml_diff>
--- a/writing/Experimental Design.docx
+++ b/writing/Experimental Design.docx
@@ -1146,7 +1146,19 @@
         <w:rPr>
           <w:lang w:val="en-US"/>
         </w:rPr>
-        <w:t>condition, the presented stimuli are matrices with a horizontally or vertically oriented gap, separating the random half from the one with the different switch rate. These stimuli are also shuffled for each participant before their trial. The task is then to decide which of the two halves was more likely generated by a random process. This is done by pressing one of the 4 arrow keys indicating which half was generated at random.</w:t>
+        <w:t>condition, the presented stimuli are matrices with a horizontally or vertically oriented gap, separating the random half from the one with the different switch rate. These stimuli are also shuffled for each participant before their trial. The task is then to decide which of the two halves was more likely generated by a random process. This is done by pressing ‘</w:t>
+      </w:r>
+      <w:r>
+        <w:rPr>
+          <w:lang w:val="en-US"/>
+        </w:rPr>
+        <w:t xml:space="preserve">w’ for up, ‘s’ for down, ‘a’ for left and ‘d’ for right, </w:t>
+      </w:r>
+      <w:r>
+        <w:rPr>
+          <w:lang w:val="en-US"/>
+        </w:rPr>
+        <w:t>indicating which half was generated at random.</w:t>
       </w:r>
     </w:p>
     <w:p>
@@ -1207,7 +1219,67 @@
         <w:rPr>
           <w:lang w:val="en-US"/>
         </w:rPr>
-        <w:t xml:space="preserve">Each matrix is divided into two halves either horizontally or vertically. The two halves are separated by a gap. One halve is generated from a random process and the other from a nonrandom process. Your task is to identify which half is more likely to be produced by a random process than a nonrandom process. Press the top or bottom arrow key if the division is horizontal, and left or right if vertical. </w:t>
+        <w:t>Each matrix is divided into two halves either horizontally or vertically. The two halves are separated by a gap. One halve is generated from a random process and the other from a nonrandom process. Your task is to identify which half is more likely to be produced by a random process than a nonrandom process. Press ‘</w:t>
+      </w:r>
+      <w:r>
+        <w:rPr>
+          <w:lang w:val="en-US"/>
+        </w:rPr>
+        <w:t>w’ (up)</w:t>
+      </w:r>
+      <w:r>
+        <w:rPr>
+          <w:lang w:val="en-US"/>
+        </w:rPr>
+        <w:t xml:space="preserve"> or ‘</w:t>
+      </w:r>
+      <w:r>
+        <w:rPr>
+          <w:lang w:val="en-US"/>
+        </w:rPr>
+        <w:t>s’ (down)</w:t>
+      </w:r>
+      <w:r>
+        <w:rPr>
+          <w:lang w:val="en-US"/>
+        </w:rPr>
+        <w:t xml:space="preserve"> if the division is horizontal, and ‘</w:t>
+      </w:r>
+      <w:r>
+        <w:rPr>
+          <w:lang w:val="en-US"/>
+        </w:rPr>
+        <w:t>a’ (left)</w:t>
+      </w:r>
+      <w:r>
+        <w:rPr>
+          <w:lang w:val="en-US"/>
+        </w:rPr>
+        <w:t xml:space="preserve"> or ‘</w:t>
+      </w:r>
+      <w:r>
+        <w:rPr>
+          <w:lang w:val="en-US"/>
+        </w:rPr>
+        <w:t>d’ (</w:t>
+      </w:r>
+      <w:r>
+        <w:rPr>
+          <w:lang w:val="en-US"/>
+        </w:rPr>
+        <w:t>right</w:t>
+      </w:r>
+      <w:r>
+        <w:rPr>
+          <w:lang w:val="en-US"/>
+        </w:rPr>
+        <w:t>)</w:t>
+      </w:r>
+      <w:r>
+        <w:rPr>
+          <w:lang w:val="en-US"/>
+        </w:rPr>
+        <w:t xml:space="preserve"> if vertical. </w:t>
       </w:r>
     </w:p>
     <w:p>
@@ -1246,7 +1318,55 @@
       </w:pPr>
       <w:r>
         <w:rPr/>
-        <w:t>Jede Matrix ist entweder horizontal oder vertikal in zwei Hälften geteilt. Die beiden Hälften sind durch einen Spalt getrennt. Eine Hälfte wird aus einem zufälligen Prozess und die andere aus einem nicht-zufälligen Prozess erzeugt. Deine Aufgabe besteht darin, zu identifizieren, welche Hälfte eher durch einen zufälligen Prozess erzeugt wird als durch einen nicht-zufälligen Prozess. Drücke die obere oder untere Pfeiltaste, wenn die Teilung horizontal ist, und nach links oder rechts, wenn sie vertikal ist.</w:t>
+        <w:t>Jede Matrix ist entweder horizontal oder vertikal in zwei Hälften geteilt. Die beiden Hälften sind durch einen Spalt getrennt. Eine Hälfte wird aus einem zufälligen Prozess und die andere aus einem nicht-zufälligen Prozess erzeugt. Deine Aufgabe besteht darin, zu identifizieren, welche Hälfte eher durch einen zufälligen Prozess erzeugt wird als durch einen nicht-zufälligen Prozess. Drücke ‚</w:t>
+      </w:r>
+      <w:r>
+        <w:rPr/>
+        <w:t>w‘ (oben)</w:t>
+      </w:r>
+      <w:r>
+        <w:rPr/>
+        <w:t xml:space="preserve"> oder ‚</w:t>
+      </w:r>
+      <w:r>
+        <w:rPr/>
+        <w:t>s‘ (</w:t>
+      </w:r>
+      <w:r>
+        <w:rPr/>
+        <w:t>unte</w:t>
+      </w:r>
+      <w:r>
+        <w:rPr/>
+        <w:t>n)</w:t>
+      </w:r>
+      <w:r>
+        <w:rPr/>
+        <w:t>, wenn die Teilung horizontal ist, und ‚</w:t>
+      </w:r>
+      <w:r>
+        <w:rPr/>
+        <w:t>a‘ (links)</w:t>
+      </w:r>
+      <w:r>
+        <w:rPr/>
+        <w:t xml:space="preserve"> oder ‚</w:t>
+      </w:r>
+      <w:r>
+        <w:rPr/>
+        <w:t>d‘ (</w:t>
+      </w:r>
+      <w:r>
+        <w:rPr/>
+        <w:t>rechts</w:t>
+      </w:r>
+      <w:r>
+        <w:rPr/>
+        <w:t>)</w:t>
+      </w:r>
+      <w:r>
+        <w:rPr/>
+        <w:t>, wenn sie vertikal ist.</w:t>
       </w:r>
     </w:p>
     <w:p>
@@ -2152,6 +2272,7 @@
     <w:qFormat/>
     <w:pPr>
       <w:widowControl/>
+      <w:suppressAutoHyphens w:val="true"/>
       <w:bidi w:val="0"/>
       <w:spacing w:lineRule="auto" w:line="276" w:before="0" w:after="0"/>
       <w:jc w:val="left"/>

</xml_diff>